<commit_message>
minor fixes and doc update
</commit_message>
<xml_diff>
--- a/User Documentation.docx
+++ b/User Documentation.docx
@@ -97,8 +97,6 @@
         </w:rPr>
         <w:t>Parameters</w:t>
       </w:r>
-      <w:bookmarkStart w:id="0" w:name="_GoBack"/>
-      <w:bookmarkEnd w:id="0"/>
     </w:p>
     <w:p>
       <w:pPr>
@@ -121,8 +119,8 @@
       </w:tblPr>
       <w:tblGrid>
         <w:gridCol w:w="3114"/>
-        <w:gridCol w:w="1984"/>
-        <w:gridCol w:w="5387"/>
+        <w:gridCol w:w="2126"/>
+        <w:gridCol w:w="5245"/>
       </w:tblGrid>
       <w:tr>
         <w:tc>
@@ -148,7 +146,7 @@
         </w:tc>
         <w:tc>
           <w:tcPr>
-            <w:tcW w:w="1984" w:type="dxa"/>
+            <w:tcW w:w="2126" w:type="dxa"/>
             <w:shd w:val="clear" w:color="auto" w:fill="F2F2F2" w:themeFill="background1" w:themeFillShade="F2"/>
           </w:tcPr>
           <w:p>
@@ -169,7 +167,7 @@
         </w:tc>
         <w:tc>
           <w:tcPr>
-            <w:tcW w:w="5387" w:type="dxa"/>
+            <w:tcW w:w="5245" w:type="dxa"/>
             <w:shd w:val="clear" w:color="auto" w:fill="F2F2F2" w:themeFill="background1" w:themeFillShade="F2"/>
           </w:tcPr>
           <w:p>
@@ -210,7 +208,7 @@
         </w:tc>
         <w:tc>
           <w:tcPr>
-            <w:tcW w:w="1984" w:type="dxa"/>
+            <w:tcW w:w="2126" w:type="dxa"/>
           </w:tcPr>
           <w:p>
             <w:pPr>
@@ -246,7 +244,7 @@
         </w:tc>
         <w:tc>
           <w:tcPr>
-            <w:tcW w:w="5387" w:type="dxa"/>
+            <w:tcW w:w="5245" w:type="dxa"/>
           </w:tcPr>
           <w:p>
             <w:pPr>
@@ -308,6 +306,8 @@
         </w:rPr>
         <w:t>The software allows to load files from your file system containing voltage and current measurements associated with timestamps.</w:t>
       </w:r>
+      <w:bookmarkStart w:id="0" w:name="_GoBack"/>
+      <w:bookmarkEnd w:id="0"/>
     </w:p>
     <w:tbl>
       <w:tblPr>
@@ -317,8 +317,8 @@
       </w:tblPr>
       <w:tblGrid>
         <w:gridCol w:w="3114"/>
-        <w:gridCol w:w="1984"/>
-        <w:gridCol w:w="5387"/>
+        <w:gridCol w:w="2126"/>
+        <w:gridCol w:w="5245"/>
       </w:tblGrid>
       <w:tr>
         <w:tc>
@@ -344,7 +344,7 @@
         </w:tc>
         <w:tc>
           <w:tcPr>
-            <w:tcW w:w="1984" w:type="dxa"/>
+            <w:tcW w:w="2126" w:type="dxa"/>
             <w:shd w:val="clear" w:color="auto" w:fill="F2F2F2" w:themeFill="background1" w:themeFillShade="F2"/>
           </w:tcPr>
           <w:p>
@@ -365,7 +365,7 @@
         </w:tc>
         <w:tc>
           <w:tcPr>
-            <w:tcW w:w="5387" w:type="dxa"/>
+            <w:tcW w:w="5245" w:type="dxa"/>
             <w:shd w:val="clear" w:color="auto" w:fill="F2F2F2" w:themeFill="background1" w:themeFillShade="F2"/>
           </w:tcPr>
           <w:p>
@@ -406,7 +406,7 @@
         </w:tc>
         <w:tc>
           <w:tcPr>
-            <w:tcW w:w="1984" w:type="dxa"/>
+            <w:tcW w:w="2126" w:type="dxa"/>
           </w:tcPr>
           <w:p>
             <w:pPr>
@@ -444,7 +444,7 @@
         </w:tc>
         <w:tc>
           <w:tcPr>
-            <w:tcW w:w="5387" w:type="dxa"/>
+            <w:tcW w:w="5245" w:type="dxa"/>
           </w:tcPr>
           <w:p>
             <w:pPr>
@@ -482,7 +482,7 @@
         </w:tc>
         <w:tc>
           <w:tcPr>
-            <w:tcW w:w="1984" w:type="dxa"/>
+            <w:tcW w:w="2126" w:type="dxa"/>
           </w:tcPr>
           <w:p>
             <w:pPr>
@@ -534,28 +534,14 @@
                   <w:rFonts w:ascii="Cambria Math" w:hAnsi="Cambria Math"/>
                   <w:lang w:val="en-US"/>
                 </w:rPr>
-                <m:t>0</m:t>
-              </m:r>
-              <m:r>
-                <w:rPr>
-                  <w:rFonts w:ascii="Cambria Math" w:hAnsi="Cambria Math"/>
-                  <w:lang w:val="en-US"/>
-                </w:rPr>
-                <m:t>≤</m:t>
-              </m:r>
-              <m:r>
-                <w:rPr>
-                  <w:rFonts w:ascii="Cambria Math" w:hAnsi="Cambria Math"/>
-                  <w:lang w:val="en-US"/>
-                </w:rPr>
-                <m:t>i&lt;L</m:t>
+                <m:t>0≤i&lt;L</m:t>
               </m:r>
             </m:oMath>
           </w:p>
         </w:tc>
         <w:tc>
           <w:tcPr>
-            <w:tcW w:w="5387" w:type="dxa"/>
+            <w:tcW w:w="5245" w:type="dxa"/>
           </w:tcPr>
           <w:p>
             <w:pPr>
@@ -615,7 +601,7 @@
         </w:tc>
         <w:tc>
           <w:tcPr>
-            <w:tcW w:w="1984" w:type="dxa"/>
+            <w:tcW w:w="2126" w:type="dxa"/>
           </w:tcPr>
           <w:p>
             <w:pPr>
@@ -667,28 +653,14 @@
                   <w:rFonts w:ascii="Cambria Math" w:hAnsi="Cambria Math"/>
                   <w:lang w:val="en-US"/>
                 </w:rPr>
-                <m:t>0</m:t>
-              </m:r>
-              <m:r>
-                <w:rPr>
-                  <w:rFonts w:ascii="Cambria Math" w:hAnsi="Cambria Math"/>
-                  <w:lang w:val="en-US"/>
-                </w:rPr>
-                <m:t>≤</m:t>
-              </m:r>
-              <m:r>
-                <w:rPr>
-                  <w:rFonts w:ascii="Cambria Math" w:hAnsi="Cambria Math"/>
-                  <w:lang w:val="en-US"/>
-                </w:rPr>
-                <m:t>i&lt;L</m:t>
+                <m:t>0≤i&lt;L</m:t>
               </m:r>
             </m:oMath>
           </w:p>
         </w:tc>
         <w:tc>
           <w:tcPr>
-            <w:tcW w:w="5387" w:type="dxa"/>
+            <w:tcW w:w="5245" w:type="dxa"/>
           </w:tcPr>
           <w:p>
             <w:pPr>
@@ -748,7 +720,7 @@
         </w:tc>
         <w:tc>
           <w:tcPr>
-            <w:tcW w:w="1984" w:type="dxa"/>
+            <w:tcW w:w="2126" w:type="dxa"/>
           </w:tcPr>
           <w:p>
             <w:pPr>
@@ -800,28 +772,14 @@
                   <w:rFonts w:ascii="Cambria Math" w:hAnsi="Cambria Math"/>
                   <w:lang w:val="en-US"/>
                 </w:rPr>
-                <m:t>0</m:t>
-              </m:r>
-              <m:r>
-                <w:rPr>
-                  <w:rFonts w:ascii="Cambria Math" w:hAnsi="Cambria Math"/>
-                  <w:lang w:val="en-US"/>
-                </w:rPr>
-                <m:t>≤</m:t>
-              </m:r>
-              <m:r>
-                <w:rPr>
-                  <w:rFonts w:ascii="Cambria Math" w:hAnsi="Cambria Math"/>
-                  <w:lang w:val="en-US"/>
-                </w:rPr>
-                <m:t>i&lt;L</m:t>
+                <m:t>0≤i&lt;L</m:t>
               </m:r>
             </m:oMath>
           </w:p>
         </w:tc>
         <w:tc>
           <w:tcPr>
-            <w:tcW w:w="5387" w:type="dxa"/>
+            <w:tcW w:w="5245" w:type="dxa"/>
           </w:tcPr>
           <w:p>
             <w:pPr>
@@ -989,8 +947,8 @@
       </w:tblPr>
       <w:tblGrid>
         <w:gridCol w:w="3114"/>
-        <w:gridCol w:w="1984"/>
-        <w:gridCol w:w="5387"/>
+        <w:gridCol w:w="2126"/>
+        <w:gridCol w:w="5245"/>
       </w:tblGrid>
       <w:tr>
         <w:tc>
@@ -1016,7 +974,7 @@
         </w:tc>
         <w:tc>
           <w:tcPr>
-            <w:tcW w:w="1984" w:type="dxa"/>
+            <w:tcW w:w="2126" w:type="dxa"/>
             <w:shd w:val="clear" w:color="auto" w:fill="F2F2F2" w:themeFill="background1" w:themeFillShade="F2"/>
           </w:tcPr>
           <w:p>
@@ -1037,7 +995,7 @@
         </w:tc>
         <w:tc>
           <w:tcPr>
-            <w:tcW w:w="5387" w:type="dxa"/>
+            <w:tcW w:w="5245" w:type="dxa"/>
             <w:shd w:val="clear" w:color="auto" w:fill="F2F2F2" w:themeFill="background1" w:themeFillShade="F2"/>
           </w:tcPr>
           <w:p>
@@ -1078,7 +1036,7 @@
         </w:tc>
         <w:tc>
           <w:tcPr>
-            <w:tcW w:w="1984" w:type="dxa"/>
+            <w:tcW w:w="2126" w:type="dxa"/>
           </w:tcPr>
           <w:p>
             <w:pPr>
@@ -1146,7 +1104,7 @@
         </w:tc>
         <w:tc>
           <w:tcPr>
-            <w:tcW w:w="5387" w:type="dxa"/>
+            <w:tcW w:w="5245" w:type="dxa"/>
           </w:tcPr>
           <w:p>
             <w:pPr>
@@ -1309,7 +1267,7 @@
         </w:tc>
         <w:tc>
           <w:tcPr>
-            <w:tcW w:w="1984" w:type="dxa"/>
+            <w:tcW w:w="2126" w:type="dxa"/>
           </w:tcPr>
           <w:p>
             <w:pPr>
@@ -1378,7 +1336,7 @@
         </w:tc>
         <w:tc>
           <w:tcPr>
-            <w:tcW w:w="5387" w:type="dxa"/>
+            <w:tcW w:w="5245" w:type="dxa"/>
           </w:tcPr>
           <w:p>
             <w:pPr>
@@ -1541,7 +1499,7 @@
         </w:tc>
         <w:tc>
           <w:tcPr>
-            <w:tcW w:w="1984" w:type="dxa"/>
+            <w:tcW w:w="2126" w:type="dxa"/>
           </w:tcPr>
           <w:p>
             <w:pPr>
@@ -1609,7 +1567,7 @@
         </w:tc>
         <w:tc>
           <w:tcPr>
-            <w:tcW w:w="5387" w:type="dxa"/>
+            <w:tcW w:w="5245" w:type="dxa"/>
           </w:tcPr>
           <w:p>
             <w:pPr>
@@ -1772,7 +1730,7 @@
         </w:tc>
         <w:tc>
           <w:tcPr>
-            <w:tcW w:w="1984" w:type="dxa"/>
+            <w:tcW w:w="2126" w:type="dxa"/>
           </w:tcPr>
           <w:p>
             <w:pPr>
@@ -1841,7 +1799,7 @@
         </w:tc>
         <w:tc>
           <w:tcPr>
-            <w:tcW w:w="5387" w:type="dxa"/>
+            <w:tcW w:w="5245" w:type="dxa"/>
           </w:tcPr>
           <w:p>
             <w:pPr>
@@ -2004,7 +1962,7 @@
         </w:tc>
         <w:tc>
           <w:tcPr>
-            <w:tcW w:w="1984" w:type="dxa"/>
+            <w:tcW w:w="2126" w:type="dxa"/>
           </w:tcPr>
           <w:p>
             <w:pPr>
@@ -2072,7 +2030,7 @@
         </w:tc>
         <w:tc>
           <w:tcPr>
-            <w:tcW w:w="5387" w:type="dxa"/>
+            <w:tcW w:w="5245" w:type="dxa"/>
           </w:tcPr>
           <w:p>
             <w:pPr>
@@ -2235,7 +2193,7 @@
         </w:tc>
         <w:tc>
           <w:tcPr>
-            <w:tcW w:w="1984" w:type="dxa"/>
+            <w:tcW w:w="2126" w:type="dxa"/>
           </w:tcPr>
           <w:p>
             <w:pPr>
@@ -2304,7 +2262,7 @@
         </w:tc>
         <w:tc>
           <w:tcPr>
-            <w:tcW w:w="5387" w:type="dxa"/>
+            <w:tcW w:w="5245" w:type="dxa"/>
           </w:tcPr>
           <w:p>
             <w:pPr>
@@ -2494,8 +2452,8 @@
       </w:tblPr>
       <w:tblGrid>
         <w:gridCol w:w="3114"/>
-        <w:gridCol w:w="1984"/>
-        <w:gridCol w:w="5387"/>
+        <w:gridCol w:w="2126"/>
+        <w:gridCol w:w="5245"/>
       </w:tblGrid>
       <w:tr>
         <w:tc>
@@ -2521,7 +2479,7 @@
         </w:tc>
         <w:tc>
           <w:tcPr>
-            <w:tcW w:w="1984" w:type="dxa"/>
+            <w:tcW w:w="2126" w:type="dxa"/>
             <w:shd w:val="clear" w:color="auto" w:fill="F2F2F2" w:themeFill="background1" w:themeFillShade="F2"/>
           </w:tcPr>
           <w:p>
@@ -2543,7 +2501,7 @@
         </w:tc>
         <w:tc>
           <w:tcPr>
-            <w:tcW w:w="5387" w:type="dxa"/>
+            <w:tcW w:w="5245" w:type="dxa"/>
             <w:shd w:val="clear" w:color="auto" w:fill="F2F2F2" w:themeFill="background1" w:themeFillShade="F2"/>
           </w:tcPr>
           <w:p>
@@ -2586,7 +2544,7 @@
         </w:tc>
         <w:tc>
           <w:tcPr>
-            <w:tcW w:w="1984" w:type="dxa"/>
+            <w:tcW w:w="2126" w:type="dxa"/>
           </w:tcPr>
           <w:p>
             <w:pPr>
@@ -2654,7 +2612,7 @@
         </w:tc>
         <w:tc>
           <w:tcPr>
-            <w:tcW w:w="5387" w:type="dxa"/>
+            <w:tcW w:w="5245" w:type="dxa"/>
           </w:tcPr>
           <w:p>
             <w:pPr>
@@ -2793,7 +2751,7 @@
         </w:tc>
         <w:tc>
           <w:tcPr>
-            <w:tcW w:w="1984" w:type="dxa"/>
+            <w:tcW w:w="2126" w:type="dxa"/>
           </w:tcPr>
           <w:p>
             <w:pPr>
@@ -2862,7 +2820,7 @@
         </w:tc>
         <w:tc>
           <w:tcPr>
-            <w:tcW w:w="5387" w:type="dxa"/>
+            <w:tcW w:w="5245" w:type="dxa"/>
           </w:tcPr>
           <w:p>
             <w:pPr>
@@ -3001,7 +2959,7 @@
         </w:tc>
         <w:tc>
           <w:tcPr>
-            <w:tcW w:w="1984" w:type="dxa"/>
+            <w:tcW w:w="2126" w:type="dxa"/>
           </w:tcPr>
           <w:p>
             <w:pPr>
@@ -3069,7 +3027,7 @@
         </w:tc>
         <w:tc>
           <w:tcPr>
-            <w:tcW w:w="5387" w:type="dxa"/>
+            <w:tcW w:w="5245" w:type="dxa"/>
           </w:tcPr>
           <w:p>
             <w:pPr>
@@ -3208,7 +3166,7 @@
         </w:tc>
         <w:tc>
           <w:tcPr>
-            <w:tcW w:w="1984" w:type="dxa"/>
+            <w:tcW w:w="2126" w:type="dxa"/>
           </w:tcPr>
           <w:p>
             <w:pPr>
@@ -3277,7 +3235,7 @@
         </w:tc>
         <w:tc>
           <w:tcPr>
-            <w:tcW w:w="5387" w:type="dxa"/>
+            <w:tcW w:w="5245" w:type="dxa"/>
           </w:tcPr>
           <w:p>
             <w:pPr>
@@ -3416,7 +3374,7 @@
         </w:tc>
         <w:tc>
           <w:tcPr>
-            <w:tcW w:w="1984" w:type="dxa"/>
+            <w:tcW w:w="2126" w:type="dxa"/>
           </w:tcPr>
           <w:p>
             <w:pPr>
@@ -3484,7 +3442,7 @@
         </w:tc>
         <w:tc>
           <w:tcPr>
-            <w:tcW w:w="5387" w:type="dxa"/>
+            <w:tcW w:w="5245" w:type="dxa"/>
           </w:tcPr>
           <w:p>
             <w:pPr>
@@ -3623,7 +3581,7 @@
         </w:tc>
         <w:tc>
           <w:tcPr>
-            <w:tcW w:w="1984" w:type="dxa"/>
+            <w:tcW w:w="2126" w:type="dxa"/>
           </w:tcPr>
           <w:p>
             <w:pPr>
@@ -3692,7 +3650,7 @@
         </w:tc>
         <w:tc>
           <w:tcPr>
-            <w:tcW w:w="5387" w:type="dxa"/>
+            <w:tcW w:w="5245" w:type="dxa"/>
           </w:tcPr>
           <w:p>
             <w:pPr>
@@ -3871,8 +3829,8 @@
       </w:tblPr>
       <w:tblGrid>
         <w:gridCol w:w="3114"/>
-        <w:gridCol w:w="1984"/>
-        <w:gridCol w:w="5387"/>
+        <w:gridCol w:w="2126"/>
+        <w:gridCol w:w="5245"/>
       </w:tblGrid>
       <w:tr>
         <w:tc>
@@ -3898,7 +3856,7 @@
         </w:tc>
         <w:tc>
           <w:tcPr>
-            <w:tcW w:w="1984" w:type="dxa"/>
+            <w:tcW w:w="2126" w:type="dxa"/>
             <w:shd w:val="clear" w:color="auto" w:fill="F2F2F2" w:themeFill="background1" w:themeFillShade="F2"/>
           </w:tcPr>
           <w:p>
@@ -3922,7 +3880,7 @@
         </w:tc>
         <w:tc>
           <w:tcPr>
-            <w:tcW w:w="5387" w:type="dxa"/>
+            <w:tcW w:w="5245" w:type="dxa"/>
             <w:shd w:val="clear" w:color="auto" w:fill="F2F2F2" w:themeFill="background1" w:themeFillShade="F2"/>
           </w:tcPr>
           <w:p>
@@ -3965,7 +3923,7 @@
         </w:tc>
         <w:tc>
           <w:tcPr>
-            <w:tcW w:w="1984" w:type="dxa"/>
+            <w:tcW w:w="2126" w:type="dxa"/>
           </w:tcPr>
           <w:p>
             <w:pPr>
@@ -4031,7 +3989,7 @@
         </w:tc>
         <w:tc>
           <w:tcPr>
-            <w:tcW w:w="5387" w:type="dxa"/>
+            <w:tcW w:w="5245" w:type="dxa"/>
           </w:tcPr>
           <w:p>
             <w:pPr>
@@ -4199,7 +4157,7 @@
         </w:tc>
         <w:tc>
           <w:tcPr>
-            <w:tcW w:w="1984" w:type="dxa"/>
+            <w:tcW w:w="2126" w:type="dxa"/>
           </w:tcPr>
           <w:p>
             <w:pPr>
@@ -4265,7 +4223,7 @@
         </w:tc>
         <w:tc>
           <w:tcPr>
-            <w:tcW w:w="5387" w:type="dxa"/>
+            <w:tcW w:w="5245" w:type="dxa"/>
           </w:tcPr>
           <w:p>
             <w:pPr>
@@ -4433,7 +4391,7 @@
         </w:tc>
         <w:tc>
           <w:tcPr>
-            <w:tcW w:w="1984" w:type="dxa"/>
+            <w:tcW w:w="2126" w:type="dxa"/>
           </w:tcPr>
           <w:p>
             <w:pPr>
@@ -4499,7 +4457,7 @@
         </w:tc>
         <w:tc>
           <w:tcPr>
-            <w:tcW w:w="5387" w:type="dxa"/>
+            <w:tcW w:w="5245" w:type="dxa"/>
           </w:tcPr>
           <w:p>
             <w:pPr>
@@ -4667,7 +4625,7 @@
         </w:tc>
         <w:tc>
           <w:tcPr>
-            <w:tcW w:w="1984" w:type="dxa"/>
+            <w:tcW w:w="2126" w:type="dxa"/>
           </w:tcPr>
           <w:p>
             <w:pPr>
@@ -4733,7 +4691,7 @@
         </w:tc>
         <w:tc>
           <w:tcPr>
-            <w:tcW w:w="5387" w:type="dxa"/>
+            <w:tcW w:w="5245" w:type="dxa"/>
           </w:tcPr>
           <w:p>
             <w:pPr>
@@ -4901,7 +4859,7 @@
         </w:tc>
         <w:tc>
           <w:tcPr>
-            <w:tcW w:w="1984" w:type="dxa"/>
+            <w:tcW w:w="2126" w:type="dxa"/>
           </w:tcPr>
           <w:p>
             <w:pPr>
@@ -4967,7 +4925,7 @@
         </w:tc>
         <w:tc>
           <w:tcPr>
-            <w:tcW w:w="5387" w:type="dxa"/>
+            <w:tcW w:w="5245" w:type="dxa"/>
           </w:tcPr>
           <w:p>
             <w:pPr>
@@ -5135,7 +5093,7 @@
         </w:tc>
         <w:tc>
           <w:tcPr>
-            <w:tcW w:w="1984" w:type="dxa"/>
+            <w:tcW w:w="2126" w:type="dxa"/>
           </w:tcPr>
           <w:p>
             <w:pPr>
@@ -5201,7 +5159,7 @@
         </w:tc>
         <w:tc>
           <w:tcPr>
-            <w:tcW w:w="5387" w:type="dxa"/>
+            <w:tcW w:w="5245" w:type="dxa"/>
           </w:tcPr>
           <w:p>
             <w:pPr>
@@ -5406,8 +5364,8 @@
       </w:tblPr>
       <w:tblGrid>
         <w:gridCol w:w="3114"/>
-        <w:gridCol w:w="1984"/>
-        <w:gridCol w:w="5387"/>
+        <w:gridCol w:w="2126"/>
+        <w:gridCol w:w="5245"/>
       </w:tblGrid>
       <w:tr>
         <w:tc>
@@ -5433,7 +5391,7 @@
         </w:tc>
         <w:tc>
           <w:tcPr>
-            <w:tcW w:w="1984" w:type="dxa"/>
+            <w:tcW w:w="2126" w:type="dxa"/>
             <w:shd w:val="clear" w:color="auto" w:fill="F2F2F2" w:themeFill="background1" w:themeFillShade="F2"/>
           </w:tcPr>
           <w:p>
@@ -5454,7 +5412,7 @@
         </w:tc>
         <w:tc>
           <w:tcPr>
-            <w:tcW w:w="5387" w:type="dxa"/>
+            <w:tcW w:w="5245" w:type="dxa"/>
             <w:shd w:val="clear" w:color="auto" w:fill="F2F2F2" w:themeFill="background1" w:themeFillShade="F2"/>
           </w:tcPr>
           <w:p>
@@ -5495,7 +5453,7 @@
         </w:tc>
         <w:tc>
           <w:tcPr>
-            <w:tcW w:w="1984" w:type="dxa"/>
+            <w:tcW w:w="2126" w:type="dxa"/>
           </w:tcPr>
           <w:p>
             <w:pPr>
@@ -5536,10 +5494,10 @@
                 <m:sup>
                   <m:r>
                     <w:rPr>
-                      <w:rFonts w:ascii="Cambria Math" w:hAnsi="Cambria Math"/>
+                      <w:rFonts w:ascii="Cambria Math" w:eastAsiaTheme="minorHAnsi" w:hAnsi="Cambria Math"/>
                       <w:lang w:val="en-US"/>
                     </w:rPr>
-                    <m:t>'</m:t>
+                    <m:t>vt</m:t>
                   </m:r>
                 </m:sup>
               </m:sSubSup>
@@ -5556,28 +5514,14 @@
                   <w:rFonts w:ascii="Cambria Math" w:hAnsi="Cambria Math"/>
                   <w:lang w:val="en-US"/>
                 </w:rPr>
-                <m:t>0</m:t>
-              </m:r>
-              <m:r>
-                <w:rPr>
-                  <w:rFonts w:ascii="Cambria Math" w:hAnsi="Cambria Math"/>
-                  <w:lang w:val="en-US"/>
-                </w:rPr>
-                <m:t>≤</m:t>
-              </m:r>
-              <m:r>
-                <w:rPr>
-                  <w:rFonts w:ascii="Cambria Math" w:hAnsi="Cambria Math"/>
-                  <w:lang w:val="en-US"/>
-                </w:rPr>
-                <m:t>j&lt;S</m:t>
+                <m:t>0≤j&lt;S</m:t>
               </m:r>
             </m:oMath>
           </w:p>
         </w:tc>
         <w:tc>
           <w:tcPr>
-            <w:tcW w:w="5387" w:type="dxa"/>
+            <w:tcW w:w="5245" w:type="dxa"/>
           </w:tcPr>
           <w:p>
             <w:pPr>
@@ -5621,10 +5565,10 @@
                   <m:sup>
                     <m:r>
                       <w:rPr>
-                        <w:rFonts w:ascii="Cambria Math" w:hAnsi="Cambria Math"/>
-                        <w:lang w:val="en-US"/>
-                      </w:rPr>
-                      <m:t>'</m:t>
+                        <w:rFonts w:ascii="Cambria Math" w:eastAsiaTheme="minorHAnsi" w:hAnsi="Cambria Math"/>
+                        <w:lang w:val="en-US"/>
+                      </w:rPr>
+                      <m:t>vt</m:t>
                     </m:r>
                   </m:sup>
                 </m:sSubSup>
@@ -5750,7 +5694,7 @@
         </w:tc>
         <w:tc>
           <w:tcPr>
-            <w:tcW w:w="1984" w:type="dxa"/>
+            <w:tcW w:w="2126" w:type="dxa"/>
           </w:tcPr>
           <w:p>
             <w:pPr>
@@ -5791,10 +5735,10 @@
                 <m:sup>
                   <m:r>
                     <w:rPr>
-                      <w:rFonts w:ascii="Cambria Math" w:hAnsi="Cambria Math"/>
+                      <w:rFonts w:ascii="Cambria Math" w:eastAsiaTheme="minorHAnsi" w:hAnsi="Cambria Math"/>
                       <w:lang w:val="en-US"/>
                     </w:rPr>
-                    <m:t>'</m:t>
+                    <m:t>vt</m:t>
                   </m:r>
                 </m:sup>
               </m:sSubSup>
@@ -5818,7 +5762,7 @@
         </w:tc>
         <w:tc>
           <w:tcPr>
-            <w:tcW w:w="5387" w:type="dxa"/>
+            <w:tcW w:w="5245" w:type="dxa"/>
           </w:tcPr>
           <w:p>
             <w:pPr>
@@ -5862,10 +5806,10 @@
                   <m:sup>
                     <m:r>
                       <w:rPr>
-                        <w:rFonts w:ascii="Cambria Math" w:hAnsi="Cambria Math"/>
-                        <w:lang w:val="en-US"/>
-                      </w:rPr>
-                      <m:t>'</m:t>
+                        <w:rFonts w:ascii="Cambria Math" w:eastAsiaTheme="minorHAnsi" w:hAnsi="Cambria Math"/>
+                        <w:lang w:val="en-US"/>
+                      </w:rPr>
+                      <m:t>vt</m:t>
                     </m:r>
                   </m:sup>
                 </m:sSubSup>
@@ -6172,19 +6116,7 @@
         <w:rPr>
           <w:lang w:val="en-US"/>
         </w:rPr>
-        <w:t xml:space="preserve">The software displays a </w:t>
-      </w:r>
-      <w:r>
-        <w:rPr>
-          <w:lang w:val="en-US"/>
-        </w:rPr>
-        <w:t>current</w:t>
-      </w:r>
-      <w:r>
-        <w:rPr>
-          <w:lang w:val="en-US"/>
-        </w:rPr>
-        <w:t xml:space="preserve"> </w:t>
+        <w:t xml:space="preserve">The software displays a current </w:t>
       </w:r>
       <w:proofErr w:type="spellStart"/>
       <w:r>
@@ -6209,8 +6141,8 @@
       </w:tblPr>
       <w:tblGrid>
         <w:gridCol w:w="3114"/>
-        <w:gridCol w:w="1984"/>
-        <w:gridCol w:w="5387"/>
+        <w:gridCol w:w="2126"/>
+        <w:gridCol w:w="5245"/>
       </w:tblGrid>
       <w:tr>
         <w:tc>
@@ -6236,7 +6168,7 @@
         </w:tc>
         <w:tc>
           <w:tcPr>
-            <w:tcW w:w="1984" w:type="dxa"/>
+            <w:tcW w:w="2126" w:type="dxa"/>
             <w:shd w:val="clear" w:color="auto" w:fill="F2F2F2" w:themeFill="background1" w:themeFillShade="F2"/>
           </w:tcPr>
           <w:p>
@@ -6257,7 +6189,7 @@
         </w:tc>
         <w:tc>
           <w:tcPr>
-            <w:tcW w:w="5387" w:type="dxa"/>
+            <w:tcW w:w="5245" w:type="dxa"/>
             <w:shd w:val="clear" w:color="auto" w:fill="F2F2F2" w:themeFill="background1" w:themeFillShade="F2"/>
           </w:tcPr>
           <w:p>
@@ -6298,7 +6230,7 @@
         </w:tc>
         <w:tc>
           <w:tcPr>
-            <w:tcW w:w="1984" w:type="dxa"/>
+            <w:tcW w:w="2126" w:type="dxa"/>
           </w:tcPr>
           <w:p>
             <w:pPr>
@@ -6339,10 +6271,10 @@
                 <m:sup>
                   <m:r>
                     <w:rPr>
-                      <w:rFonts w:ascii="Cambria Math" w:hAnsi="Cambria Math"/>
+                      <w:rFonts w:ascii="Cambria Math" w:eastAsiaTheme="minorHAnsi" w:hAnsi="Cambria Math"/>
                       <w:lang w:val="en-US"/>
                     </w:rPr>
-                    <m:t>'</m:t>
+                    <m:t>ct</m:t>
                   </m:r>
                 </m:sup>
               </m:sSubSup>
@@ -6366,7 +6298,7 @@
         </w:tc>
         <w:tc>
           <w:tcPr>
-            <w:tcW w:w="5387" w:type="dxa"/>
+            <w:tcW w:w="5245" w:type="dxa"/>
           </w:tcPr>
           <w:p>
             <w:pPr>
@@ -6413,7 +6345,7 @@
                         <w:rFonts w:ascii="Cambria Math" w:hAnsi="Cambria Math"/>
                         <w:lang w:val="en-US"/>
                       </w:rPr>
-                      <m:t>'</m:t>
+                      <m:t>ct</m:t>
                     </m:r>
                   </m:sup>
                 </m:sSubSup>
@@ -6473,37 +6405,7 @@
                     <w:rFonts w:ascii="Cambria Math" w:hAnsi="Cambria Math"/>
                     <w:lang w:val="en-US"/>
                   </w:rPr>
-                  <m:t>+</m:t>
-                </m:r>
-                <m:r>
-                  <m:rPr>
-                    <m:sty m:val="p"/>
-                  </m:rPr>
-                  <w:rPr>
-                    <w:rFonts w:ascii="Cambria Math" w:hAnsi="Cambria Math"/>
-                    <w:lang w:val="en-US"/>
-                  </w:rPr>
-                  <m:t>(</m:t>
-                </m:r>
-                <m:r>
-                  <m:rPr>
-                    <m:sty m:val="p"/>
-                  </m:rPr>
-                  <w:rPr>
-                    <w:rFonts w:ascii="Cambria Math" w:hAnsi="Cambria Math"/>
-                    <w:lang w:val="en-US"/>
-                  </w:rPr>
-                  <m:t>j</m:t>
-                </m:r>
-                <m:r>
-                  <m:rPr>
-                    <m:sty m:val="p"/>
-                  </m:rPr>
-                  <w:rPr>
-                    <w:rFonts w:ascii="Cambria Math" w:hAnsi="Cambria Math"/>
-                    <w:lang w:val="en-US"/>
-                  </w:rPr>
-                  <m:t>+0.5)</m:t>
+                  <m:t>+(j+0.5)</m:t>
                 </m:r>
                 <m:sSubSup>
                   <m:sSubSupPr>
@@ -6563,19 +6465,13 @@
               <w:rPr>
                 <w:lang w:val="en-US"/>
               </w:rPr>
-              <w:t xml:space="preserve">Average </w:t>
+              <w:t>Average current</w:t>
             </w:r>
-            <w:r>
-              <w:rPr>
-                <w:lang w:val="en-US"/>
-              </w:rPr>
-              <w:t>current</w:t>
-            </w:r>
-          </w:p>
-        </w:tc>
-        <w:tc>
-          <w:tcPr>
-            <w:tcW w:w="1984" w:type="dxa"/>
+          </w:p>
+        </w:tc>
+        <w:tc>
+          <w:tcPr>
+            <w:tcW w:w="2126" w:type="dxa"/>
           </w:tcPr>
           <w:p>
             <w:pPr>
@@ -6616,10 +6512,10 @@
                 <m:sup>
                   <m:r>
                     <w:rPr>
-                      <w:rFonts w:ascii="Cambria Math" w:hAnsi="Cambria Math"/>
+                      <w:rFonts w:ascii="Cambria Math" w:eastAsiaTheme="minorHAnsi" w:hAnsi="Cambria Math"/>
                       <w:lang w:val="en-US"/>
                     </w:rPr>
-                    <m:t>'</m:t>
+                    <m:t>ct</m:t>
                   </m:r>
                 </m:sup>
               </m:sSubSup>
@@ -6643,7 +6539,7 @@
         </w:tc>
         <w:tc>
           <w:tcPr>
-            <w:tcW w:w="5387" w:type="dxa"/>
+            <w:tcW w:w="5245" w:type="dxa"/>
           </w:tcPr>
           <w:p>
             <w:pPr>
@@ -6687,10 +6583,10 @@
                   <m:sup>
                     <m:r>
                       <w:rPr>
-                        <w:rFonts w:ascii="Cambria Math" w:hAnsi="Cambria Math"/>
-                        <w:lang w:val="en-US"/>
-                      </w:rPr>
-                      <m:t>'</m:t>
+                        <w:rFonts w:ascii="Cambria Math" w:eastAsiaTheme="minorHAnsi" w:hAnsi="Cambria Math"/>
+                        <w:lang w:val="en-US"/>
+                      </w:rPr>
+                      <m:t>ct</m:t>
                     </m:r>
                   </m:sup>
                 </m:sSubSup>
@@ -6989,31 +6885,7 @@
         <w:rPr>
           <w:lang w:val="en-US"/>
         </w:rPr>
-        <w:t xml:space="preserve">The software displays a </w:t>
-      </w:r>
-      <w:r>
-        <w:rPr>
-          <w:lang w:val="en-US"/>
-        </w:rPr>
-        <w:t>voltage</w:t>
-      </w:r>
-      <w:r>
-        <w:rPr>
-          <w:lang w:val="en-US"/>
-        </w:rPr>
-        <w:t xml:space="preserve"> </w:t>
-      </w:r>
-      <w:r>
-        <w:rPr>
-          <w:lang w:val="en-US"/>
-        </w:rPr>
-        <w:t xml:space="preserve">probability density function </w:t>
-      </w:r>
-      <w:r>
-        <w:rPr>
-          <w:lang w:val="en-US"/>
-        </w:rPr>
-        <w:t>per file, which can be adjusted according to the parameters and the display properties.</w:t>
+        <w:t>The software displays a voltage probability density function per file, which can be adjusted according to the parameters and the display properties.</w:t>
       </w:r>
     </w:p>
     <w:tbl>
@@ -7024,8 +6896,8 @@
       </w:tblPr>
       <w:tblGrid>
         <w:gridCol w:w="3114"/>
-        <w:gridCol w:w="1984"/>
-        <w:gridCol w:w="5387"/>
+        <w:gridCol w:w="2126"/>
+        <w:gridCol w:w="5245"/>
       </w:tblGrid>
       <w:tr>
         <w:tc>
@@ -7051,7 +6923,7 @@
         </w:tc>
         <w:tc>
           <w:tcPr>
-            <w:tcW w:w="1984" w:type="dxa"/>
+            <w:tcW w:w="2126" w:type="dxa"/>
             <w:shd w:val="clear" w:color="auto" w:fill="F2F2F2" w:themeFill="background1" w:themeFillShade="F2"/>
           </w:tcPr>
           <w:p>
@@ -7072,7 +6944,7 @@
         </w:tc>
         <w:tc>
           <w:tcPr>
-            <w:tcW w:w="5387" w:type="dxa"/>
+            <w:tcW w:w="5245" w:type="dxa"/>
             <w:shd w:val="clear" w:color="auto" w:fill="F2F2F2" w:themeFill="background1" w:themeFillShade="F2"/>
           </w:tcPr>
           <w:p>
@@ -7113,7 +6985,7 @@
         </w:tc>
         <w:tc>
           <w:tcPr>
-            <w:tcW w:w="1984" w:type="dxa"/>
+            <w:tcW w:w="2126" w:type="dxa"/>
           </w:tcPr>
           <w:p>
             <w:pPr>
@@ -7157,7 +7029,7 @@
                       <w:rFonts w:ascii="Cambria Math" w:hAnsi="Cambria Math"/>
                       <w:lang w:val="en-US"/>
                     </w:rPr>
-                    <m:t>''</m:t>
+                    <m:t>vp</m:t>
                   </m:r>
                 </m:sup>
               </m:sSubSup>
@@ -7174,28 +7046,14 @@
                   <w:rFonts w:ascii="Cambria Math" w:hAnsi="Cambria Math"/>
                   <w:lang w:val="en-US"/>
                 </w:rPr>
-                <m:t>0≤</m:t>
-              </m:r>
-              <m:r>
-                <w:rPr>
-                  <w:rFonts w:ascii="Cambria Math" w:hAnsi="Cambria Math"/>
-                  <w:lang w:val="en-US"/>
-                </w:rPr>
-                <m:t>k</m:t>
-              </m:r>
-              <m:r>
-                <w:rPr>
-                  <w:rFonts w:ascii="Cambria Math" w:hAnsi="Cambria Math"/>
-                  <w:lang w:val="en-US"/>
-                </w:rPr>
-                <m:t>&lt;S</m:t>
+                <m:t>0≤k&lt;S</m:t>
               </m:r>
             </m:oMath>
           </w:p>
         </w:tc>
         <w:tc>
           <w:tcPr>
-            <w:tcW w:w="5387" w:type="dxa"/>
+            <w:tcW w:w="5245" w:type="dxa"/>
           </w:tcPr>
           <w:p>
             <w:pPr>
@@ -7239,17 +7097,10 @@
                   <m:sup>
                     <m:r>
                       <w:rPr>
-                        <w:rFonts w:ascii="Cambria Math" w:hAnsi="Cambria Math"/>
-                        <w:lang w:val="en-US"/>
-                      </w:rPr>
-                      <m:t>'</m:t>
-                    </m:r>
-                    <m:r>
-                      <w:rPr>
-                        <w:rFonts w:ascii="Cambria Math" w:hAnsi="Cambria Math"/>
-                        <w:lang w:val="en-US"/>
-                      </w:rPr>
-                      <m:t>'</m:t>
+                        <w:rFonts w:ascii="Cambria Math" w:eastAsiaTheme="minorHAnsi" w:hAnsi="Cambria Math"/>
+                        <w:lang w:val="en-US"/>
+                      </w:rPr>
+                      <m:t>vp</m:t>
                     </m:r>
                   </m:sup>
                 </m:sSubSup>
@@ -7372,7 +7223,7 @@
         </w:tc>
         <w:tc>
           <w:tcPr>
-            <w:tcW w:w="1984" w:type="dxa"/>
+            <w:tcW w:w="2126" w:type="dxa"/>
           </w:tcPr>
           <w:p>
             <w:pPr>
@@ -7416,14 +7267,7 @@
                       <w:rFonts w:ascii="Cambria Math" w:hAnsi="Cambria Math"/>
                       <w:lang w:val="en-US"/>
                     </w:rPr>
-                    <m:t>'</m:t>
-                  </m:r>
-                  <m:r>
-                    <w:rPr>
-                      <w:rFonts w:ascii="Cambria Math" w:hAnsi="Cambria Math"/>
-                      <w:lang w:val="en-US"/>
-                    </w:rPr>
-                    <m:t>'</m:t>
+                    <m:t>vp</m:t>
                   </m:r>
                 </m:sup>
               </m:sSubSup>
@@ -7440,28 +7284,14 @@
                   <w:rFonts w:ascii="Cambria Math" w:hAnsi="Cambria Math"/>
                   <w:lang w:val="en-US"/>
                 </w:rPr>
-                <m:t>0≤</m:t>
-              </m:r>
-              <m:r>
-                <w:rPr>
-                  <w:rFonts w:ascii="Cambria Math" w:hAnsi="Cambria Math"/>
-                  <w:lang w:val="en-US"/>
-                </w:rPr>
-                <m:t>k</m:t>
-              </m:r>
-              <m:r>
-                <w:rPr>
-                  <w:rFonts w:ascii="Cambria Math" w:hAnsi="Cambria Math"/>
-                  <w:lang w:val="en-US"/>
-                </w:rPr>
-                <m:t>&lt;S</m:t>
+                <m:t>0≤k&lt;S</m:t>
               </m:r>
             </m:oMath>
           </w:p>
         </w:tc>
         <w:tc>
           <w:tcPr>
-            <w:tcW w:w="5387" w:type="dxa"/>
+            <w:tcW w:w="5245" w:type="dxa"/>
           </w:tcPr>
           <w:p>
             <w:pPr>
@@ -7505,17 +7335,10 @@
                   <m:sup>
                     <m:r>
                       <w:rPr>
-                        <w:rFonts w:ascii="Cambria Math" w:hAnsi="Cambria Math"/>
-                        <w:lang w:val="en-US"/>
-                      </w:rPr>
-                      <m:t>'</m:t>
-                    </m:r>
-                    <m:r>
-                      <w:rPr>
-                        <w:rFonts w:ascii="Cambria Math" w:hAnsi="Cambria Math"/>
-                        <w:lang w:val="en-US"/>
-                      </w:rPr>
-                      <m:t>'</m:t>
+                        <w:rFonts w:ascii="Cambria Math" w:eastAsiaTheme="minorHAnsi" w:hAnsi="Cambria Math"/>
+                        <w:lang w:val="en-US"/>
+                      </w:rPr>
+                      <m:t>vp</m:t>
                     </m:r>
                   </m:sup>
                 </m:sSubSup>
@@ -7861,19 +7684,7 @@
         <w:rPr>
           <w:lang w:val="en-US"/>
         </w:rPr>
-        <w:t xml:space="preserve">The software displays a </w:t>
-      </w:r>
-      <w:r>
-        <w:rPr>
-          <w:lang w:val="en-US"/>
-        </w:rPr>
-        <w:t>current</w:t>
-      </w:r>
-      <w:r>
-        <w:rPr>
-          <w:lang w:val="en-US"/>
-        </w:rPr>
-        <w:t xml:space="preserve"> probability density function per file, which can be adjusted according to the parameters and the display properties.</w:t>
+        <w:t>The software displays a current probability density function per file, which can be adjusted according to the parameters and the display properties.</w:t>
       </w:r>
     </w:p>
     <w:tbl>
@@ -7884,8 +7695,8 @@
       </w:tblPr>
       <w:tblGrid>
         <w:gridCol w:w="3114"/>
-        <w:gridCol w:w="1984"/>
-        <w:gridCol w:w="5387"/>
+        <w:gridCol w:w="2126"/>
+        <w:gridCol w:w="5245"/>
       </w:tblGrid>
       <w:tr>
         <w:tc>
@@ -7911,7 +7722,7 @@
         </w:tc>
         <w:tc>
           <w:tcPr>
-            <w:tcW w:w="1984" w:type="dxa"/>
+            <w:tcW w:w="2126" w:type="dxa"/>
             <w:shd w:val="clear" w:color="auto" w:fill="F2F2F2" w:themeFill="background1" w:themeFillShade="F2"/>
           </w:tcPr>
           <w:p>
@@ -7932,7 +7743,7 @@
         </w:tc>
         <w:tc>
           <w:tcPr>
-            <w:tcW w:w="5387" w:type="dxa"/>
+            <w:tcW w:w="5245" w:type="dxa"/>
             <w:shd w:val="clear" w:color="auto" w:fill="F2F2F2" w:themeFill="background1" w:themeFillShade="F2"/>
           </w:tcPr>
           <w:p>
@@ -7973,7 +7784,7 @@
         </w:tc>
         <w:tc>
           <w:tcPr>
-            <w:tcW w:w="1984" w:type="dxa"/>
+            <w:tcW w:w="2126" w:type="dxa"/>
           </w:tcPr>
           <w:p>
             <w:pPr>
@@ -8014,10 +7825,10 @@
                 <m:sup>
                   <m:r>
                     <w:rPr>
-                      <w:rFonts w:ascii="Cambria Math" w:hAnsi="Cambria Math"/>
+                      <w:rFonts w:ascii="Cambria Math" w:eastAsiaTheme="minorHAnsi" w:hAnsi="Cambria Math"/>
                       <w:lang w:val="en-US"/>
                     </w:rPr>
-                    <m:t>''</m:t>
+                    <m:t>cp</m:t>
                   </m:r>
                 </m:sup>
               </m:sSubSup>
@@ -8041,7 +7852,7 @@
         </w:tc>
         <w:tc>
           <w:tcPr>
-            <w:tcW w:w="5387" w:type="dxa"/>
+            <w:tcW w:w="5245" w:type="dxa"/>
           </w:tcPr>
           <w:p>
             <w:pPr>
@@ -8085,17 +7896,10 @@
                   <m:sup>
                     <m:r>
                       <w:rPr>
-                        <w:rFonts w:ascii="Cambria Math" w:hAnsi="Cambria Math"/>
-                        <w:lang w:val="en-US"/>
-                      </w:rPr>
-                      <m:t>'</m:t>
-                    </m:r>
-                    <m:r>
-                      <w:rPr>
-                        <w:rFonts w:ascii="Cambria Math" w:hAnsi="Cambria Math"/>
-                        <w:lang w:val="en-US"/>
-                      </w:rPr>
-                      <m:t>'</m:t>
+                        <w:rFonts w:ascii="Cambria Math" w:eastAsiaTheme="minorHAnsi" w:hAnsi="Cambria Math"/>
+                        <w:lang w:val="en-US"/>
+                      </w:rPr>
+                      <m:t>cp</m:t>
                     </m:r>
                   </m:sup>
                 </m:sSubSup>
@@ -8218,7 +8022,7 @@
         </w:tc>
         <w:tc>
           <w:tcPr>
-            <w:tcW w:w="1984" w:type="dxa"/>
+            <w:tcW w:w="2126" w:type="dxa"/>
           </w:tcPr>
           <w:p>
             <w:pPr>
@@ -8262,7 +8066,7 @@
                       <w:rFonts w:ascii="Cambria Math" w:hAnsi="Cambria Math"/>
                       <w:lang w:val="en-US"/>
                     </w:rPr>
-                    <m:t>''</m:t>
+                    <m:t>cp</m:t>
                   </m:r>
                 </m:sup>
               </m:sSubSup>
@@ -8286,7 +8090,7 @@
         </w:tc>
         <w:tc>
           <w:tcPr>
-            <w:tcW w:w="5387" w:type="dxa"/>
+            <w:tcW w:w="5245" w:type="dxa"/>
           </w:tcPr>
           <w:p>
             <w:pPr>
@@ -8330,10 +8134,10 @@
                   <m:sup>
                     <m:r>
                       <w:rPr>
-                        <w:rFonts w:ascii="Cambria Math" w:hAnsi="Cambria Math"/>
-                        <w:lang w:val="en-US"/>
-                      </w:rPr>
-                      <m:t>''</m:t>
+                        <w:rFonts w:ascii="Cambria Math" w:eastAsiaTheme="minorHAnsi" w:hAnsi="Cambria Math"/>
+                        <w:lang w:val="en-US"/>
+                      </w:rPr>
+                      <m:t>cp</m:t>
                     </m:r>
                   </m:sup>
                 </m:sSubSup>
@@ -10757,7 +10561,7 @@
 </file>
 
 <file path=customXml/itemProps1.xml><?xml version="1.0" encoding="utf-8"?>
-<ds:datastoreItem xmlns:ds="http://schemas.openxmlformats.org/officeDocument/2006/customXml" ds:itemID="{A27709FC-15CA-4621-BE50-529D71BA64DD}">
+<ds:datastoreItem xmlns:ds="http://schemas.openxmlformats.org/officeDocument/2006/customXml" ds:itemID="{4C9A2AEE-C120-4B26-B260-CF2B8738F81D}">
   <ds:schemaRefs>
     <ds:schemaRef ds:uri="http://schemas.openxmlformats.org/officeDocument/2006/bibliography"/>
   </ds:schemaRefs>

</xml_diff>